<commit_message>
Se agrega el apartado de carcasa al documento
</commit_message>
<xml_diff>
--- a/Proyecto 1.docx
+++ b/Proyecto 1.docx
@@ -1,6 +1,6 @@
 
 <file path=word/document.xml><?xml version="1.0" encoding="utf-8"?>
-<w:document xmlns:wpc="http://schemas.microsoft.com/office/word/2010/wordprocessingCanvas" xmlns:cx="http://schemas.microsoft.com/office/drawing/2014/chartex" xmlns:cx1="http://schemas.microsoft.com/office/drawing/2015/9/8/chartex" xmlns:cx2="http://schemas.microsoft.com/office/drawing/2015/10/21/chartex" xmlns:cx3="http://schemas.microsoft.com/office/drawing/2016/5/9/chartex" xmlns:cx4="http://schemas.microsoft.com/office/drawing/2016/5/10/chartex" xmlns:cx5="http://schemas.microsoft.com/office/drawing/2016/5/11/chartex" xmlns:cx6="http://schemas.microsoft.com/office/drawing/2016/5/12/chartex" xmlns:cx7="http://schemas.microsoft.com/office/drawing/2016/5/13/chartex" xmlns:cx8="http://schemas.microsoft.com/office/drawing/2016/5/14/chartex" xmlns:mc="http://schemas.openxmlformats.org/markup-compatibility/2006" xmlns:aink="http://schemas.microsoft.com/office/drawing/2016/ink" xmlns:am3d="http://schemas.microsoft.com/office/drawing/2017/model3d" xmlns:o="urn:schemas-microsoft-com:office:office" xmlns:oel="http://schemas.microsoft.com/office/2019/extlst" xmlns:r="http://schemas.openxmlformats.org/officeDocument/2006/relationships" xmlns:m="http://schemas.openxmlformats.org/officeDocument/2006/math" xmlns:v="urn:schemas-microsoft-com:vml" xmlns:wp14="http://schemas.microsoft.com/office/word/2010/wordprocessingDrawing" xmlns:wp="http://schemas.openxmlformats.org/drawingml/2006/wordprocessingDrawing" xmlns:w10="urn:schemas-microsoft-com:office:word" xmlns:w="http://schemas.openxmlformats.org/wordprocessingml/2006/main" xmlns:w14="http://schemas.microsoft.com/office/word/2010/wordml" xmlns:w15="http://schemas.microsoft.com/office/word/2012/wordml" xmlns:w16cex="http://schemas.microsoft.com/office/word/2018/wordml/cex" xmlns:w16cid="http://schemas.microsoft.com/office/word/2016/wordml/cid" xmlns:w16="http://schemas.microsoft.com/office/word/2018/wordml" xmlns:w16sdtdh="http://schemas.microsoft.com/office/word/2020/wordml/sdtdatahash" xmlns:w16se="http://schemas.microsoft.com/office/word/2015/wordml/symex" xmlns:wpg="http://schemas.microsoft.com/office/word/2010/wordprocessingGroup" xmlns:wpi="http://schemas.microsoft.com/office/word/2010/wordprocessingInk" xmlns:wne="http://schemas.microsoft.com/office/word/2006/wordml" xmlns:wps="http://schemas.microsoft.com/office/word/2010/wordprocessingShape" mc:Ignorable="w14 w15 w16se w16cid w16 w16cex w16sdtdh wp14">
+<w:document xmlns:wpc="http://schemas.microsoft.com/office/word/2010/wordprocessingCanvas" xmlns:cx="http://schemas.microsoft.com/office/drawing/2014/chartex" xmlns:cx1="http://schemas.microsoft.com/office/drawing/2015/9/8/chartex" xmlns:cx2="http://schemas.microsoft.com/office/drawing/2015/10/21/chartex" xmlns:cx3="http://schemas.microsoft.com/office/drawing/2016/5/9/chartex" xmlns:cx4="http://schemas.microsoft.com/office/drawing/2016/5/10/chartex" xmlns:cx5="http://schemas.microsoft.com/office/drawing/2016/5/11/chartex" xmlns:cx6="http://schemas.microsoft.com/office/drawing/2016/5/12/chartex" xmlns:cx7="http://schemas.microsoft.com/office/drawing/2016/5/13/chartex" xmlns:cx8="http://schemas.microsoft.com/office/drawing/2016/5/14/chartex" xmlns:mc="http://schemas.openxmlformats.org/markup-compatibility/2006" xmlns:aink="http://schemas.microsoft.com/office/drawing/2016/ink" xmlns:am3d="http://schemas.microsoft.com/office/drawing/2017/model3d" xmlns:o="urn:schemas-microsoft-com:office:office" xmlns:oel="http://schemas.microsoft.com/office/2019/extlst" xmlns:r="http://schemas.openxmlformats.org/officeDocument/2006/relationships" xmlns:m="http://schemas.openxmlformats.org/officeDocument/2006/math" xmlns:v="urn:schemas-microsoft-com:vml" xmlns:wp14="http://schemas.microsoft.com/office/word/2010/wordprocessingDrawing" xmlns:wp="http://schemas.openxmlformats.org/drawingml/2006/wordprocessingDrawing" xmlns:w10="urn:schemas-microsoft-com:office:word" xmlns:w="http://schemas.openxmlformats.org/wordprocessingml/2006/main" xmlns:w14="http://schemas.microsoft.com/office/word/2010/wordml" xmlns:w15="http://schemas.microsoft.com/office/word/2012/wordml" xmlns:w16cex="http://schemas.microsoft.com/office/word/2018/wordml/cex" xmlns:w16cid="http://schemas.microsoft.com/office/word/2016/wordml/cid" xmlns:w16="http://schemas.microsoft.com/office/word/2018/wordml" xmlns:w16du="http://schemas.microsoft.com/office/word/2023/wordml/word16du" xmlns:w16sdtdh="http://schemas.microsoft.com/office/word/2020/wordml/sdtdatahash" xmlns:w16se="http://schemas.microsoft.com/office/word/2015/wordml/symex" xmlns:wpg="http://schemas.microsoft.com/office/word/2010/wordprocessingGroup" xmlns:wpi="http://schemas.microsoft.com/office/word/2010/wordprocessingInk" xmlns:wne="http://schemas.microsoft.com/office/word/2006/wordml" xmlns:wps="http://schemas.microsoft.com/office/word/2010/wordprocessingShape" mc:Ignorable="w14 w15 w16se w16cid w16 w16cex w16sdtdh wp14">
   <w:body>
     <w:p>
       <w:pPr>
@@ -236,10 +236,14 @@
           <w:szCs w:val="28"/>
           <w:lang w:eastAsia="es-MX"/>
         </w:rPr>
-        <w:t xml:space="preserve">Diseño de dispositivos </w:t>
-      </w:r>
-      <w:proofErr w:type="spellStart"/>
-      <w:r>
+        <w:t>Diseño de dispositivos IoT</w:t>
+      </w:r>
+    </w:p>
+    <w:p>
+      <w:pPr>
+        <w:shd w:val="clear" w:color="auto" w:fill="FFFFFF"/>
+        <w:ind w:left="280"/>
+        <w:jc w:val="center"/>
         <w:rPr>
           <w:rFonts w:ascii="Times New Roman" w:eastAsia="Times New Roman" w:hAnsi="Times New Roman" w:cs="Times New Roman"/>
           <w:color w:val="000000"/>
@@ -247,9 +251,7 @@
           <w:szCs w:val="28"/>
           <w:lang w:eastAsia="es-MX"/>
         </w:rPr>
-        <w:t>IoT</w:t>
-      </w:r>
-      <w:proofErr w:type="spellEnd"/>
+      </w:pPr>
     </w:p>
     <w:p>
       <w:pPr>
@@ -287,20 +289,6 @@
         <w:rPr>
           <w:rFonts w:ascii="Times New Roman" w:eastAsia="Times New Roman" w:hAnsi="Times New Roman" w:cs="Times New Roman"/>
           <w:color w:val="000000"/>
-          <w:sz w:val="28"/>
-          <w:szCs w:val="28"/>
-          <w:lang w:eastAsia="es-MX"/>
-        </w:rPr>
-      </w:pPr>
-    </w:p>
-    <w:p>
-      <w:pPr>
-        <w:shd w:val="clear" w:color="auto" w:fill="FFFFFF"/>
-        <w:ind w:left="280"/>
-        <w:jc w:val="center"/>
-        <w:rPr>
-          <w:rFonts w:ascii="Times New Roman" w:eastAsia="Times New Roman" w:hAnsi="Times New Roman" w:cs="Times New Roman"/>
-          <w:color w:val="000000"/>
           <w:lang w:eastAsia="es-MX"/>
         </w:rPr>
       </w:pPr>
@@ -501,6 +489,7 @@
     <w:p>
       <w:pPr>
         <w:spacing w:line="360" w:lineRule="auto"/>
+        <w:jc w:val="both"/>
         <w:rPr>
           <w:b/>
         </w:rPr>
@@ -515,6 +504,7 @@
     <w:p>
       <w:pPr>
         <w:spacing w:line="360" w:lineRule="auto"/>
+        <w:jc w:val="both"/>
         <w:rPr>
           <w:b/>
         </w:rPr>
@@ -524,6 +514,7 @@
       <w:pPr>
         <w:spacing w:line="360" w:lineRule="auto"/>
         <w:ind w:left="720"/>
+        <w:jc w:val="both"/>
         <w:rPr>
           <w:bCs/>
         </w:rPr>
@@ -539,6 +530,7 @@
       <w:pPr>
         <w:spacing w:line="360" w:lineRule="auto"/>
         <w:ind w:left="720"/>
+        <w:jc w:val="both"/>
         <w:rPr>
           <w:bCs/>
         </w:rPr>
@@ -554,6 +546,7 @@
       <w:pPr>
         <w:spacing w:line="360" w:lineRule="auto"/>
         <w:ind w:left="720"/>
+        <w:jc w:val="both"/>
         <w:rPr>
           <w:bCs/>
         </w:rPr>
@@ -587,6 +580,7 @@
       <w:pPr>
         <w:spacing w:line="360" w:lineRule="auto"/>
         <w:ind w:left="720"/>
+        <w:jc w:val="both"/>
         <w:rPr>
           <w:bCs/>
         </w:rPr>
@@ -596,6 +590,7 @@
       <w:pPr>
         <w:spacing w:line="360" w:lineRule="auto"/>
         <w:ind w:left="720"/>
+        <w:jc w:val="both"/>
         <w:rPr>
           <w:bCs/>
         </w:rPr>
@@ -623,6 +618,7 @@
       <w:pPr>
         <w:spacing w:line="360" w:lineRule="auto"/>
         <w:ind w:left="720"/>
+        <w:jc w:val="both"/>
         <w:rPr>
           <w:bCs/>
         </w:rPr>
@@ -632,14 +628,16 @@
       <w:pPr>
         <w:spacing w:line="360" w:lineRule="auto"/>
         <w:ind w:left="720"/>
-        <w:rPr>
-          <w:bCs/>
-        </w:rPr>
-      </w:pPr>
-    </w:p>
-    <w:p>
-      <w:pPr>
-        <w:spacing w:line="360" w:lineRule="auto"/>
+        <w:jc w:val="both"/>
+        <w:rPr>
+          <w:bCs/>
+        </w:rPr>
+      </w:pPr>
+    </w:p>
+    <w:p>
+      <w:pPr>
+        <w:spacing w:line="360" w:lineRule="auto"/>
+        <w:jc w:val="both"/>
         <w:rPr>
           <w:b/>
         </w:rPr>
@@ -654,6 +652,7 @@
     <w:p>
       <w:pPr>
         <w:spacing w:line="360" w:lineRule="auto"/>
+        <w:jc w:val="both"/>
         <w:rPr>
           <w:b/>
         </w:rPr>
@@ -663,6 +662,7 @@
       <w:pPr>
         <w:spacing w:line="360" w:lineRule="auto"/>
         <w:ind w:left="720"/>
+        <w:jc w:val="both"/>
         <w:rPr>
           <w:bCs/>
         </w:rPr>
@@ -678,6 +678,7 @@
       <w:pPr>
         <w:spacing w:line="360" w:lineRule="auto"/>
         <w:ind w:left="720"/>
+        <w:jc w:val="both"/>
         <w:rPr>
           <w:bCs/>
         </w:rPr>
@@ -687,6 +688,7 @@
       <w:pPr>
         <w:spacing w:line="360" w:lineRule="auto"/>
         <w:ind w:left="720"/>
+        <w:jc w:val="both"/>
         <w:rPr>
           <w:bCs/>
         </w:rPr>
@@ -709,6 +711,7 @@
       <w:pPr>
         <w:spacing w:line="360" w:lineRule="auto"/>
         <w:ind w:left="720"/>
+        <w:jc w:val="both"/>
         <w:rPr>
           <w:bCs/>
         </w:rPr>
@@ -718,43 +721,32 @@
       <w:pPr>
         <w:spacing w:line="360" w:lineRule="auto"/>
         <w:ind w:left="720"/>
-        <w:rPr>
-          <w:bCs/>
-        </w:rPr>
-      </w:pPr>
-      <w:r>
-        <w:rPr>
-          <w:bCs/>
-        </w:rPr>
-        <w:t xml:space="preserve">Principalmente esta es una solución </w:t>
-      </w:r>
-      <w:proofErr w:type="spellStart"/>
-      <w:r>
-        <w:rPr>
-          <w:bCs/>
-        </w:rPr>
-        <w:t>IoT</w:t>
-      </w:r>
-      <w:proofErr w:type="spellEnd"/>
-      <w:r>
-        <w:rPr>
-          <w:bCs/>
-        </w:rPr>
-        <w:t xml:space="preserve"> a un problema que inicialmente estará pensado para la solución del hogar, pero a futuro puede ser expandida a solución de control de basuras en algunas ciudades.</w:t>
+        <w:jc w:val="both"/>
+        <w:rPr>
+          <w:bCs/>
+        </w:rPr>
+      </w:pPr>
+      <w:r>
+        <w:rPr>
+          <w:bCs/>
+        </w:rPr>
+        <w:t>Principalmente esta es una solución IoT a un problema que inicialmente estará pensado para la solución del hogar, pero a futuro puede ser expandida a solución de control de basuras en algunas ciudades.</w:t>
       </w:r>
     </w:p>
     <w:p>
       <w:pPr>
         <w:spacing w:line="360" w:lineRule="auto"/>
         <w:ind w:left="720"/>
-        <w:rPr>
-          <w:b/>
-        </w:rPr>
-      </w:pPr>
-    </w:p>
-    <w:p>
-      <w:pPr>
-        <w:spacing w:line="360" w:lineRule="auto"/>
+        <w:jc w:val="both"/>
+        <w:rPr>
+          <w:b/>
+        </w:rPr>
+      </w:pPr>
+    </w:p>
+    <w:p>
+      <w:pPr>
+        <w:spacing w:line="360" w:lineRule="auto"/>
+        <w:jc w:val="both"/>
         <w:rPr>
           <w:b/>
         </w:rPr>
@@ -769,6 +761,7 @@
     <w:p>
       <w:pPr>
         <w:spacing w:line="360" w:lineRule="auto"/>
+        <w:jc w:val="both"/>
         <w:rPr>
           <w:b/>
         </w:rPr>
@@ -782,6 +775,7 @@
           <w:numId w:val="3"/>
         </w:numPr>
         <w:spacing w:line="360" w:lineRule="auto"/>
+        <w:jc w:val="both"/>
         <w:rPr>
           <w:b/>
         </w:rPr>
@@ -803,29 +797,27 @@
       <w:pPr>
         <w:pStyle w:val="Prrafodelista"/>
         <w:spacing w:line="360" w:lineRule="auto"/>
-        <w:rPr>
-          <w:b/>
-        </w:rPr>
-      </w:pPr>
-    </w:p>
-    <w:p>
-      <w:pPr>
-        <w:pStyle w:val="Prrafodelista"/>
-        <w:spacing w:line="360" w:lineRule="auto"/>
-      </w:pPr>
-      <w:r>
-        <w:t xml:space="preserve">Diseñar e implementar un producto que se encargue de informar al usuario el nivel de basura que se encuentra en sus canecas y el momento en el que debe entregarla al servicio de recolección de basura haciendo uso de circuitos electrónicos y la implementación de </w:t>
-      </w:r>
-      <w:proofErr w:type="spellStart"/>
-      <w:r>
-        <w:t>IoT</w:t>
-      </w:r>
-      <w:proofErr w:type="spellEnd"/>
-    </w:p>
-    <w:p>
-      <w:pPr>
-        <w:pStyle w:val="Prrafodelista"/>
-        <w:spacing w:line="360" w:lineRule="auto"/>
+        <w:jc w:val="both"/>
+        <w:rPr>
+          <w:b/>
+        </w:rPr>
+      </w:pPr>
+    </w:p>
+    <w:p>
+      <w:pPr>
+        <w:pStyle w:val="Prrafodelista"/>
+        <w:spacing w:line="360" w:lineRule="auto"/>
+        <w:jc w:val="both"/>
+      </w:pPr>
+      <w:r>
+        <w:t>Diseñar e implementar un producto que se encargue de informar al usuario el nivel de basura que se encuentra en sus canecas y el momento en el que debe entregarla al servicio de recolección de basura haciendo uso de circuitos electrónicos y la implementación de IoT</w:t>
+      </w:r>
+    </w:p>
+    <w:p>
+      <w:pPr>
+        <w:pStyle w:val="Prrafodelista"/>
+        <w:spacing w:line="360" w:lineRule="auto"/>
+        <w:jc w:val="both"/>
         <w:rPr>
           <w:b/>
         </w:rPr>
@@ -839,6 +831,7 @@
           <w:numId w:val="3"/>
         </w:numPr>
         <w:spacing w:line="360" w:lineRule="auto"/>
+        <w:jc w:val="both"/>
         <w:rPr>
           <w:b/>
         </w:rPr>
@@ -854,6 +847,7 @@
       <w:pPr>
         <w:pStyle w:val="Prrafodelista"/>
         <w:spacing w:line="360" w:lineRule="auto"/>
+        <w:jc w:val="both"/>
         <w:rPr>
           <w:b/>
         </w:rPr>
@@ -867,6 +861,7 @@
           <w:numId w:val="3"/>
         </w:numPr>
         <w:spacing w:line="360" w:lineRule="auto"/>
+        <w:jc w:val="both"/>
         <w:rPr>
           <w:bCs/>
         </w:rPr>
@@ -892,6 +887,7 @@
           <w:numId w:val="3"/>
         </w:numPr>
         <w:spacing w:line="360" w:lineRule="auto"/>
+        <w:jc w:val="both"/>
         <w:rPr>
           <w:bCs/>
         </w:rPr>
@@ -911,6 +907,7 @@
           <w:numId w:val="3"/>
         </w:numPr>
         <w:spacing w:line="360" w:lineRule="auto"/>
+        <w:jc w:val="both"/>
         <w:rPr>
           <w:bCs/>
         </w:rPr>
@@ -927,6 +924,7 @@
         <w:pStyle w:val="Prrafodelista"/>
         <w:spacing w:line="360" w:lineRule="auto"/>
         <w:ind w:left="1440"/>
+        <w:jc w:val="both"/>
         <w:rPr>
           <w:bCs/>
         </w:rPr>
@@ -937,6 +935,7 @@
         <w:pStyle w:val="Prrafodelista"/>
         <w:spacing w:line="360" w:lineRule="auto"/>
         <w:ind w:left="1440"/>
+        <w:jc w:val="both"/>
         <w:rPr>
           <w:bCs/>
         </w:rPr>
@@ -947,6 +946,7 @@
         <w:pStyle w:val="Prrafodelista"/>
         <w:spacing w:line="360" w:lineRule="auto"/>
         <w:ind w:left="1440"/>
+        <w:jc w:val="both"/>
         <w:rPr>
           <w:bCs/>
         </w:rPr>
@@ -957,6 +957,7 @@
         <w:pStyle w:val="Prrafodelista"/>
         <w:spacing w:line="360" w:lineRule="auto"/>
         <w:ind w:left="1440"/>
+        <w:jc w:val="both"/>
         <w:rPr>
           <w:bCs/>
         </w:rPr>
@@ -967,6 +968,7 @@
         <w:pStyle w:val="Prrafodelista"/>
         <w:spacing w:line="360" w:lineRule="auto"/>
         <w:ind w:left="1440"/>
+        <w:jc w:val="both"/>
         <w:rPr>
           <w:bCs/>
         </w:rPr>
@@ -977,6 +979,7 @@
         <w:pStyle w:val="Prrafodelista"/>
         <w:spacing w:line="360" w:lineRule="auto"/>
         <w:ind w:left="1440"/>
+        <w:jc w:val="both"/>
         <w:rPr>
           <w:bCs/>
         </w:rPr>
@@ -987,6 +990,7 @@
         <w:pStyle w:val="Prrafodelista"/>
         <w:spacing w:line="360" w:lineRule="auto"/>
         <w:ind w:left="1440"/>
+        <w:jc w:val="both"/>
         <w:rPr>
           <w:bCs/>
         </w:rPr>
@@ -997,6 +1001,7 @@
         <w:pStyle w:val="Prrafodelista"/>
         <w:spacing w:line="360" w:lineRule="auto"/>
         <w:ind w:left="1440"/>
+        <w:jc w:val="both"/>
         <w:rPr>
           <w:bCs/>
         </w:rPr>
@@ -1007,6 +1012,7 @@
         <w:pStyle w:val="Prrafodelista"/>
         <w:spacing w:line="360" w:lineRule="auto"/>
         <w:ind w:left="1440"/>
+        <w:jc w:val="both"/>
         <w:rPr>
           <w:bCs/>
         </w:rPr>
@@ -1017,6 +1023,7 @@
         <w:pStyle w:val="Prrafodelista"/>
         <w:spacing w:line="360" w:lineRule="auto"/>
         <w:ind w:left="1440"/>
+        <w:jc w:val="both"/>
         <w:rPr>
           <w:bCs/>
         </w:rPr>
@@ -1027,6 +1034,7 @@
         <w:pStyle w:val="Prrafodelista"/>
         <w:spacing w:line="360" w:lineRule="auto"/>
         <w:ind w:left="1440"/>
+        <w:jc w:val="both"/>
         <w:rPr>
           <w:bCs/>
         </w:rPr>
@@ -1037,6 +1045,7 @@
         <w:pStyle w:val="Prrafodelista"/>
         <w:spacing w:line="360" w:lineRule="auto"/>
         <w:ind w:left="1440"/>
+        <w:jc w:val="both"/>
         <w:rPr>
           <w:bCs/>
         </w:rPr>
@@ -1047,14 +1056,16 @@
         <w:pStyle w:val="Prrafodelista"/>
         <w:spacing w:line="360" w:lineRule="auto"/>
         <w:ind w:left="1440"/>
-        <w:rPr>
-          <w:bCs/>
-        </w:rPr>
-      </w:pPr>
-    </w:p>
-    <w:p>
-      <w:pPr>
-        <w:spacing w:line="360" w:lineRule="auto"/>
+        <w:jc w:val="both"/>
+        <w:rPr>
+          <w:bCs/>
+        </w:rPr>
+      </w:pPr>
+    </w:p>
+    <w:p>
+      <w:pPr>
+        <w:spacing w:line="360" w:lineRule="auto"/>
+        <w:jc w:val="both"/>
         <w:rPr>
           <w:b/>
         </w:rPr>
@@ -1075,6 +1086,7 @@
           <w:numId w:val="3"/>
         </w:numPr>
         <w:spacing w:line="360" w:lineRule="auto"/>
+        <w:jc w:val="both"/>
         <w:rPr>
           <w:b/>
         </w:rPr>
@@ -1090,6 +1102,7 @@
       <w:pPr>
         <w:pStyle w:val="Prrafodelista"/>
         <w:spacing w:line="360" w:lineRule="auto"/>
+        <w:jc w:val="both"/>
         <w:rPr>
           <w:b/>
         </w:rPr>
@@ -1157,35 +1170,23 @@
           <w:numId w:val="3"/>
         </w:numPr>
         <w:spacing w:line="360" w:lineRule="auto"/>
-        <w:rPr>
-          <w:b/>
-        </w:rPr>
-      </w:pPr>
-      <w:r>
-        <w:rPr>
-          <w:b/>
-        </w:rPr>
-        <w:t xml:space="preserve">Descripción técnica del sistema </w:t>
-      </w:r>
-      <w:proofErr w:type="spellStart"/>
-      <w:r>
-        <w:rPr>
-          <w:b/>
-        </w:rPr>
-        <w:t>IoT</w:t>
-      </w:r>
-      <w:proofErr w:type="spellEnd"/>
-      <w:r>
-        <w:rPr>
-          <w:b/>
-        </w:rPr>
-        <w:t>:</w:t>
-      </w:r>
-    </w:p>
-    <w:p>
-      <w:pPr>
-        <w:pStyle w:val="Prrafodelista"/>
-        <w:spacing w:line="360" w:lineRule="auto"/>
+        <w:jc w:val="both"/>
+        <w:rPr>
+          <w:b/>
+        </w:rPr>
+      </w:pPr>
+      <w:r>
+        <w:rPr>
+          <w:b/>
+        </w:rPr>
+        <w:t>Descripción técnica del sistema IoT:</w:t>
+      </w:r>
+    </w:p>
+    <w:p>
+      <w:pPr>
+        <w:pStyle w:val="Prrafodelista"/>
+        <w:spacing w:line="360" w:lineRule="auto"/>
+        <w:jc w:val="both"/>
         <w:rPr>
           <w:b/>
         </w:rPr>
@@ -1200,6 +1201,7 @@
         </w:numPr>
         <w:spacing w:after="240" w:line="360" w:lineRule="auto"/>
         <w:ind w:left="1080"/>
+        <w:jc w:val="both"/>
         <w:rPr>
           <w:rFonts w:eastAsia="Times New Roman"/>
           <w:b/>
@@ -1244,6 +1246,7 @@
         </w:numPr>
         <w:spacing w:after="240" w:line="360" w:lineRule="auto"/>
         <w:ind w:left="1080"/>
+        <w:jc w:val="both"/>
         <w:rPr>
           <w:rFonts w:eastAsia="Times New Roman"/>
           <w:lang w:val="es-CO" w:eastAsia="es-MX"/>
@@ -1268,6 +1271,7 @@
         </w:numPr>
         <w:spacing w:after="240" w:line="360" w:lineRule="auto"/>
         <w:ind w:left="1440"/>
+        <w:jc w:val="both"/>
         <w:rPr>
           <w:rFonts w:eastAsia="Times New Roman"/>
           <w:lang w:val="es-CO" w:eastAsia="es-MX"/>
@@ -1288,6 +1292,7 @@
         <w:pStyle w:val="Prrafodelista"/>
         <w:spacing w:after="240" w:line="360" w:lineRule="auto"/>
         <w:ind w:left="1428"/>
+        <w:jc w:val="both"/>
         <w:rPr>
           <w:rFonts w:eastAsia="Times New Roman"/>
           <w:lang w:val="es-CO" w:eastAsia="es-MX"/>
@@ -1305,24 +1310,23 @@
       <w:pPr>
         <w:spacing w:after="240" w:line="360" w:lineRule="auto"/>
         <w:ind w:left="360" w:firstLine="708"/>
-        <w:rPr>
-          <w:rFonts w:eastAsia="Times New Roman"/>
-          <w:b/>
-          <w:bCs/>
-          <w:lang w:val="es-CO" w:eastAsia="es-MX"/>
-        </w:rPr>
-      </w:pPr>
-      <w:proofErr w:type="gramStart"/>
-      <w:r>
-        <w:rPr>
-          <w:rFonts w:eastAsia="Times New Roman"/>
-          <w:b/>
-          <w:bCs/>
-          <w:lang w:val="es-CO" w:eastAsia="es-MX"/>
-        </w:rPr>
-        <w:t>2.2  Sensor</w:t>
-      </w:r>
-      <w:proofErr w:type="gramEnd"/>
+        <w:jc w:val="both"/>
+        <w:rPr>
+          <w:rFonts w:eastAsia="Times New Roman"/>
+          <w:b/>
+          <w:bCs/>
+          <w:lang w:val="es-CO" w:eastAsia="es-MX"/>
+        </w:rPr>
+      </w:pPr>
+      <w:r>
+        <w:rPr>
+          <w:rFonts w:eastAsia="Times New Roman"/>
+          <w:b/>
+          <w:bCs/>
+          <w:lang w:val="es-CO" w:eastAsia="es-MX"/>
+        </w:rPr>
+        <w:t>2.2 Sensor</w:t>
+      </w:r>
       <w:r>
         <w:rPr>
           <w:rFonts w:eastAsia="Times New Roman"/>
@@ -1355,6 +1359,7 @@
       <w:pPr>
         <w:spacing w:after="240" w:line="360" w:lineRule="auto"/>
         <w:ind w:left="360" w:firstLine="708"/>
+        <w:jc w:val="both"/>
         <w:rPr>
           <w:rFonts w:eastAsia="Times New Roman"/>
           <w:b/>
@@ -1388,27 +1393,14 @@
           <w:lang w:val="es-CO" w:eastAsia="es-MX"/>
         </w:rPr>
         <w:lastRenderedPageBreak/>
-        <w:t xml:space="preserve">Este sensor se </w:t>
-      </w:r>
-      <w:r>
-        <w:rPr>
-          <w:rFonts w:eastAsia="Times New Roman"/>
-          <w:lang w:val="es-CO" w:eastAsia="es-MX"/>
-        </w:rPr>
-        <w:t>encargará</w:t>
-      </w:r>
-      <w:r>
-        <w:rPr>
-          <w:rFonts w:eastAsia="Times New Roman"/>
-          <w:lang w:val="es-CO" w:eastAsia="es-MX"/>
-        </w:rPr>
-        <w:t xml:space="preserve"> tendrá dos funciones inicialmente calcular la capacidad de la caneca para así saber cuál es su capacidad total, posterior a esta medida el sensor se encargará de captar el nivel de capacidad restante dentro de la caneca para así poder mostrarle al usuario en qué momento debe retirar sus residuos de su caneca.</w:t>
+        <w:t>Este sensor se encargará tendrá dos funciones inicialmente calcular la capacidad de la caneca para así saber cuál es su capacidad total, posterior a esta medida el sensor se encargará de captar el nivel de capacidad restante dentro de la caneca para así poder mostrarle al usuario en qué momento debe retirar sus residuos de su caneca.</w:t>
       </w:r>
     </w:p>
     <w:p>
       <w:pPr>
         <w:spacing w:after="240" w:line="360" w:lineRule="auto"/>
         <w:ind w:left="360"/>
+        <w:jc w:val="both"/>
         <w:rPr>
           <w:rFonts w:eastAsia="Times New Roman"/>
           <w:lang w:val="es-CO" w:eastAsia="es-MX"/>
@@ -1536,39 +1528,35 @@
           <w:rFonts w:eastAsia="Times New Roman"/>
           <w:lang w:val="es-CO" w:eastAsia="es-MX"/>
         </w:rPr>
-        <w:t xml:space="preserve">Este subsistema se encargara de tomar los datos de los sensores los cuales los </w:t>
-      </w:r>
-      <w:proofErr w:type="gramStart"/>
-      <w:r>
-        <w:rPr>
-          <w:rFonts w:eastAsia="Times New Roman"/>
-          <w:lang w:val="es-CO" w:eastAsia="es-MX"/>
-        </w:rPr>
-        <w:t>procesara</w:t>
-      </w:r>
-      <w:proofErr w:type="gramEnd"/>
-      <w:r>
-        <w:rPr>
-          <w:rFonts w:eastAsia="Times New Roman"/>
-          <w:lang w:val="es-CO" w:eastAsia="es-MX"/>
-        </w:rPr>
-        <w:t xml:space="preserve"> para finalmente enviar los datos al subsistema de comunicación que permitirá posteriormente visualizar los datos en la aplicación </w:t>
-      </w:r>
-      <w:proofErr w:type="spellStart"/>
-      <w:r>
-        <w:rPr>
-          <w:rFonts w:eastAsia="Times New Roman"/>
-          <w:lang w:val="es-CO" w:eastAsia="es-MX"/>
-        </w:rPr>
-        <w:t>mobile</w:t>
-      </w:r>
-      <w:proofErr w:type="spellEnd"/>
-      <w:r>
-        <w:rPr>
-          <w:rFonts w:eastAsia="Times New Roman"/>
-          <w:lang w:val="es-CO" w:eastAsia="es-MX"/>
-        </w:rPr>
-        <w:t xml:space="preserve"> o web </w:t>
+        <w:t xml:space="preserve">Este subsistema se </w:t>
+      </w:r>
+      <w:r>
+        <w:rPr>
+          <w:rFonts w:eastAsia="Times New Roman"/>
+          <w:lang w:val="es-CO" w:eastAsia="es-MX"/>
+        </w:rPr>
+        <w:t>encargará</w:t>
+      </w:r>
+      <w:r>
+        <w:rPr>
+          <w:rFonts w:eastAsia="Times New Roman"/>
+          <w:lang w:val="es-CO" w:eastAsia="es-MX"/>
+        </w:rPr>
+        <w:t xml:space="preserve"> de tomar los datos de los sensores los cuales los </w:t>
+      </w:r>
+      <w:r>
+        <w:rPr>
+          <w:rFonts w:eastAsia="Times New Roman"/>
+          <w:lang w:val="es-CO" w:eastAsia="es-MX"/>
+        </w:rPr>
+        <w:t>procesará</w:t>
+      </w:r>
+      <w:r>
+        <w:rPr>
+          <w:rFonts w:eastAsia="Times New Roman"/>
+          <w:lang w:val="es-CO" w:eastAsia="es-MX"/>
+        </w:rPr>
+        <w:t xml:space="preserve"> para finalmente enviar los datos al subsistema de comunicación que permitirá posteriormente visualizar los datos en la aplicación mobile o web </w:t>
       </w:r>
     </w:p>
     <w:p>
@@ -1624,17 +1612,29 @@
           <w:rFonts w:eastAsia="Times New Roman"/>
           <w:lang w:val="es-CO" w:eastAsia="es-MX"/>
         </w:rPr>
-        <w:t xml:space="preserve">Este subsistema se encargará de dar la alimentación al dispositivo, este contara con una batería recargable tipo Li-P la cual se </w:t>
-      </w:r>
-      <w:proofErr w:type="gramStart"/>
-      <w:r>
-        <w:rPr>
-          <w:rFonts w:eastAsia="Times New Roman"/>
-          <w:lang w:val="es-CO" w:eastAsia="es-MX"/>
-        </w:rPr>
-        <w:t>recargara</w:t>
-      </w:r>
-      <w:proofErr w:type="gramEnd"/>
+        <w:t xml:space="preserve">Este subsistema se encargará de dar la alimentación al dispositivo, este </w:t>
+      </w:r>
+      <w:r>
+        <w:rPr>
+          <w:rFonts w:eastAsia="Times New Roman"/>
+          <w:lang w:val="es-CO" w:eastAsia="es-MX"/>
+        </w:rPr>
+        <w:t>contará</w:t>
+      </w:r>
+      <w:r>
+        <w:rPr>
+          <w:rFonts w:eastAsia="Times New Roman"/>
+          <w:lang w:val="es-CO" w:eastAsia="es-MX"/>
+        </w:rPr>
+        <w:t xml:space="preserve"> con una batería recargable tipo Li-P la cual se </w:t>
+      </w:r>
+      <w:r>
+        <w:rPr>
+          <w:rFonts w:eastAsia="Times New Roman"/>
+          <w:lang w:val="es-CO" w:eastAsia="es-MX"/>
+        </w:rPr>
+        <w:t>recargará</w:t>
+      </w:r>
       <w:r>
         <w:rPr>
           <w:rFonts w:eastAsia="Times New Roman"/>
@@ -1718,33 +1718,43 @@
           <w:rFonts w:eastAsia="Times New Roman"/>
           <w:lang w:val="es-CO" w:eastAsia="es-MX"/>
         </w:rPr>
-        <w:t xml:space="preserve">Es el canal de comunicación que tendrá la PCB con el dispositivo </w:t>
-      </w:r>
-      <w:proofErr w:type="spellStart"/>
-      <w:r>
-        <w:rPr>
-          <w:rFonts w:eastAsia="Times New Roman"/>
-          <w:lang w:val="es-CO" w:eastAsia="es-MX"/>
-        </w:rPr>
-        <w:t>mobile</w:t>
-      </w:r>
-      <w:proofErr w:type="spellEnd"/>
-      <w:r>
-        <w:rPr>
-          <w:rFonts w:eastAsia="Times New Roman"/>
-          <w:lang w:val="es-CO" w:eastAsia="es-MX"/>
-        </w:rPr>
-        <w:t xml:space="preserve">, este tipo de comunicación tomara los datos que le arroje el MCU y los pasara al celular, una vez está información este en el dispositivo se </w:t>
-      </w:r>
-      <w:proofErr w:type="gramStart"/>
-      <w:r>
-        <w:rPr>
-          <w:rFonts w:eastAsia="Times New Roman"/>
-          <w:lang w:val="es-CO" w:eastAsia="es-MX"/>
-        </w:rPr>
-        <w:t>enviara</w:t>
-      </w:r>
-      <w:proofErr w:type="gramEnd"/>
+        <w:t xml:space="preserve">Es el canal de comunicación que tendrá la PCB con el dispositivo mobile, este tipo de comunicación </w:t>
+      </w:r>
+      <w:r>
+        <w:rPr>
+          <w:rFonts w:eastAsia="Times New Roman"/>
+          <w:lang w:val="es-CO" w:eastAsia="es-MX"/>
+        </w:rPr>
+        <w:t>tomará</w:t>
+      </w:r>
+      <w:r>
+        <w:rPr>
+          <w:rFonts w:eastAsia="Times New Roman"/>
+          <w:lang w:val="es-CO" w:eastAsia="es-MX"/>
+        </w:rPr>
+        <w:t xml:space="preserve"> los datos que le arroje el MCU y los </w:t>
+      </w:r>
+      <w:r>
+        <w:rPr>
+          <w:rFonts w:eastAsia="Times New Roman"/>
+          <w:lang w:val="es-CO" w:eastAsia="es-MX"/>
+        </w:rPr>
+        <w:t>pasará</w:t>
+      </w:r>
+      <w:r>
+        <w:rPr>
+          <w:rFonts w:eastAsia="Times New Roman"/>
+          <w:lang w:val="es-CO" w:eastAsia="es-MX"/>
+        </w:rPr>
+        <w:t xml:space="preserve"> al celular, una vez está información este en el dispositivo se </w:t>
+      </w:r>
+      <w:r>
+        <w:rPr>
+          <w:rFonts w:eastAsia="Times New Roman"/>
+          <w:lang w:val="es-CO" w:eastAsia="es-MX"/>
+        </w:rPr>
+        <w:t>enviará</w:t>
+      </w:r>
       <w:r>
         <w:rPr>
           <w:rFonts w:eastAsia="Times New Roman"/>
@@ -1768,6 +1778,7 @@
     </w:p>
     <w:p>
       <w:pPr>
+        <w:jc w:val="both"/>
         <w:rPr>
           <w:rFonts w:asciiTheme="minorHAnsi" w:eastAsiaTheme="minorHAnsi" w:hAnsiTheme="minorHAnsi" w:cstheme="minorBidi"/>
           <w:lang w:val="es-ES" w:eastAsia="en-US"/>
@@ -1776,6 +1787,7 @@
     </w:p>
     <w:p>
       <w:pPr>
+        <w:jc w:val="both"/>
         <w:rPr>
           <w:rFonts w:asciiTheme="minorHAnsi" w:eastAsiaTheme="minorHAnsi" w:hAnsiTheme="minorHAnsi" w:cstheme="minorBidi"/>
           <w:lang w:val="es-ES" w:eastAsia="en-US"/>
@@ -1784,6 +1796,7 @@
     </w:p>
     <w:p>
       <w:pPr>
+        <w:jc w:val="both"/>
         <w:rPr>
           <w:rFonts w:asciiTheme="minorHAnsi" w:eastAsiaTheme="minorHAnsi" w:hAnsiTheme="minorHAnsi" w:cstheme="minorBidi"/>
           <w:lang w:val="es-ES" w:eastAsia="en-US"/>
@@ -1792,17 +1805,23 @@
     </w:p>
     <w:p>
       <w:pPr>
+        <w:jc w:val="both"/>
         <w:rPr>
           <w:rFonts w:asciiTheme="minorHAnsi" w:eastAsiaTheme="minorHAnsi" w:hAnsiTheme="minorHAnsi" w:cstheme="minorBidi"/>
           <w:lang w:val="es-ES" w:eastAsia="en-US"/>
         </w:rPr>
       </w:pPr>
     </w:p>
-    <w:p/>
-    <w:p>
-      <w:pPr>
-        <w:pStyle w:val="Prrafodelista"/>
-        <w:spacing w:line="360" w:lineRule="auto"/>
+    <w:p>
+      <w:pPr>
+        <w:jc w:val="both"/>
+      </w:pPr>
+    </w:p>
+    <w:p>
+      <w:pPr>
+        <w:pStyle w:val="Prrafodelista"/>
+        <w:spacing w:line="360" w:lineRule="auto"/>
+        <w:jc w:val="both"/>
         <w:rPr>
           <w:b/>
         </w:rPr>
@@ -1813,14 +1832,16 @@
         <w:pStyle w:val="Prrafodelista"/>
         <w:spacing w:line="360" w:lineRule="auto"/>
         <w:ind w:left="1440"/>
-        <w:rPr>
-          <w:b/>
-        </w:rPr>
-      </w:pPr>
-    </w:p>
-    <w:p>
-      <w:pPr>
-        <w:spacing w:line="360" w:lineRule="auto"/>
+        <w:jc w:val="both"/>
+        <w:rPr>
+          <w:b/>
+        </w:rPr>
+      </w:pPr>
+    </w:p>
+    <w:p>
+      <w:pPr>
+        <w:spacing w:line="360" w:lineRule="auto"/>
+        <w:jc w:val="both"/>
         <w:rPr>
           <w:b/>
         </w:rPr>
@@ -1836,6 +1857,7 @@
     <w:p>
       <w:pPr>
         <w:spacing w:line="360" w:lineRule="auto"/>
+        <w:jc w:val="both"/>
         <w:rPr>
           <w:b/>
         </w:rPr>
@@ -1849,6 +1871,7 @@
           <w:numId w:val="1"/>
         </w:numPr>
         <w:spacing w:line="360" w:lineRule="auto"/>
+        <w:jc w:val="both"/>
         <w:rPr>
           <w:b/>
           <w:bCs/>
@@ -1870,6 +1893,7 @@
           <w:numId w:val="1"/>
         </w:numPr>
         <w:spacing w:line="360" w:lineRule="auto"/>
+        <w:jc w:val="both"/>
       </w:pPr>
       <w:r>
         <w:t xml:space="preserve">Debe ser fácil de calibrar </w:t>
@@ -1883,6 +1907,7 @@
           <w:numId w:val="1"/>
         </w:numPr>
         <w:spacing w:line="360" w:lineRule="auto"/>
+        <w:jc w:val="both"/>
       </w:pPr>
       <w:r>
         <w:t xml:space="preserve">Los sistemas deben respaldarse cada 24 horas </w:t>
@@ -1896,6 +1921,7 @@
           <w:numId w:val="1"/>
         </w:numPr>
         <w:spacing w:line="360" w:lineRule="auto"/>
+        <w:jc w:val="both"/>
       </w:pPr>
       <w:r>
         <w:t xml:space="preserve">Debe medir el nivel de la basura </w:t>
@@ -1909,6 +1935,7 @@
           <w:numId w:val="1"/>
         </w:numPr>
         <w:spacing w:line="360" w:lineRule="auto"/>
+        <w:jc w:val="both"/>
       </w:pPr>
       <w:r>
         <w:t xml:space="preserve">Debe tener la capacidad de subir los datos censados a la plataforma </w:t>
@@ -1922,6 +1949,7 @@
           <w:numId w:val="1"/>
         </w:numPr>
         <w:spacing w:line="360" w:lineRule="auto"/>
+        <w:jc w:val="both"/>
       </w:pPr>
       <w:r>
         <w:t xml:space="preserve">Se debe visualizar el nivel de la basura en la plataforma </w:t>
@@ -1935,6 +1963,7 @@
           <w:numId w:val="1"/>
         </w:numPr>
         <w:spacing w:line="360" w:lineRule="auto"/>
+        <w:jc w:val="both"/>
       </w:pPr>
       <w:r>
         <w:t xml:space="preserve">Se debe poder enlazar la plataforma con varias canecas </w:t>
@@ -1948,6 +1977,7 @@
           <w:numId w:val="1"/>
         </w:numPr>
         <w:spacing w:line="360" w:lineRule="auto"/>
+        <w:jc w:val="both"/>
       </w:pPr>
       <w:r>
         <w:t xml:space="preserve">Debe tener un sistema embebido </w:t>
@@ -1961,6 +1991,7 @@
           <w:numId w:val="1"/>
         </w:numPr>
         <w:spacing w:line="360" w:lineRule="auto"/>
+        <w:jc w:val="both"/>
       </w:pPr>
       <w:r>
         <w:t xml:space="preserve">Debe ser capaz de identificar la capacidad de la caneca </w:t>
@@ -1974,6 +2005,7 @@
           <w:numId w:val="1"/>
         </w:numPr>
         <w:spacing w:line="360" w:lineRule="auto"/>
+        <w:jc w:val="both"/>
       </w:pPr>
       <w:r>
         <w:t xml:space="preserve">Debe tener una batería autónoma </w:t>
@@ -1987,6 +2019,7 @@
           <w:numId w:val="1"/>
         </w:numPr>
         <w:spacing w:line="360" w:lineRule="auto"/>
+        <w:jc w:val="both"/>
       </w:pPr>
       <w:r>
         <w:t xml:space="preserve">Debe ser compatible sin importar la caneca </w:t>
@@ -2000,6 +2033,7 @@
           <w:numId w:val="1"/>
         </w:numPr>
         <w:spacing w:line="360" w:lineRule="auto"/>
+        <w:jc w:val="both"/>
       </w:pPr>
       <w:r>
         <w:t xml:space="preserve">Se debe alertar por medio de sonido el momento en el que el dispositivo tengas batería baja </w:t>
@@ -2013,6 +2047,7 @@
           <w:numId w:val="1"/>
         </w:numPr>
         <w:spacing w:line="360" w:lineRule="auto"/>
+        <w:jc w:val="both"/>
       </w:pPr>
       <w:r>
         <w:t xml:space="preserve">Cada caneca mostrara su información </w:t>
@@ -2026,6 +2061,7 @@
           <w:numId w:val="1"/>
         </w:numPr>
         <w:spacing w:line="360" w:lineRule="auto"/>
+        <w:jc w:val="both"/>
       </w:pPr>
       <w:r>
         <w:t xml:space="preserve">La aplicación debe actualizarse en tiempo real </w:t>
@@ -2039,6 +2075,7 @@
           <w:numId w:val="1"/>
         </w:numPr>
         <w:spacing w:line="360" w:lineRule="auto"/>
+        <w:jc w:val="both"/>
       </w:pPr>
       <w:r>
         <w:t xml:space="preserve">La interfaz del usuario debe ser fácil de entender </w:t>
@@ -2052,6 +2089,7 @@
           <w:numId w:val="1"/>
         </w:numPr>
         <w:spacing w:line="360" w:lineRule="auto"/>
+        <w:jc w:val="both"/>
       </w:pPr>
       <w:r>
         <w:t xml:space="preserve">Se debe poder acceder a la información siempre </w:t>
@@ -2065,6 +2103,7 @@
           <w:numId w:val="1"/>
         </w:numPr>
         <w:spacing w:line="360" w:lineRule="auto"/>
+        <w:jc w:val="both"/>
       </w:pPr>
       <w:r>
         <w:t xml:space="preserve">Debe tener un sensor de humedad (Grupo 1) </w:t>
@@ -2078,6 +2117,7 @@
           <w:numId w:val="1"/>
         </w:numPr>
         <w:spacing w:line="360" w:lineRule="auto"/>
+        <w:jc w:val="both"/>
       </w:pPr>
       <w:r>
         <w:t xml:space="preserve">Debe tener monitoreo por App móvil (Grupo 1) </w:t>
@@ -2091,6 +2131,7 @@
           <w:numId w:val="1"/>
         </w:numPr>
         <w:spacing w:line="360" w:lineRule="auto"/>
+        <w:jc w:val="both"/>
       </w:pPr>
       <w:r>
         <w:t xml:space="preserve">Debe incorporar un sistema de alerta cuando supere cierto nivel (Grupo 1) </w:t>
@@ -2104,6 +2145,7 @@
           <w:numId w:val="1"/>
         </w:numPr>
         <w:spacing w:line="360" w:lineRule="auto"/>
+        <w:jc w:val="both"/>
       </w:pPr>
       <w:r>
         <w:t>Debe tener sensor de CO2 (Grupo 3) (No aplica)</w:t>
@@ -2117,6 +2159,7 @@
           <w:numId w:val="1"/>
         </w:numPr>
         <w:spacing w:line="360" w:lineRule="auto"/>
+        <w:jc w:val="both"/>
       </w:pPr>
       <w:r>
         <w:t>Debe tener un acelerómetro y giroscopio (Grupo 3) (No aplica)</w:t>
@@ -2127,6 +2170,7 @@
         <w:pStyle w:val="Prrafodelista"/>
         <w:spacing w:line="360" w:lineRule="auto"/>
         <w:ind w:left="1440"/>
+        <w:jc w:val="both"/>
       </w:pPr>
     </w:p>
     <w:p>
@@ -2137,6 +2181,7 @@
           <w:numId w:val="1"/>
         </w:numPr>
         <w:spacing w:line="360" w:lineRule="auto"/>
+        <w:jc w:val="both"/>
         <w:rPr>
           <w:b/>
           <w:bCs/>
@@ -2158,6 +2203,7 @@
           <w:numId w:val="1"/>
         </w:numPr>
         <w:spacing w:line="360" w:lineRule="auto"/>
+        <w:jc w:val="both"/>
       </w:pPr>
       <w:r>
         <w:t xml:space="preserve">Debe tener un costo asequible para los clientes a los que va enfocado el producto </w:t>
@@ -2171,6 +2217,7 @@
           <w:numId w:val="1"/>
         </w:numPr>
         <w:spacing w:line="360" w:lineRule="auto"/>
+        <w:jc w:val="both"/>
       </w:pPr>
       <w:r>
         <w:t xml:space="preserve">La aplicación debe mostrar el nivel de batería del sistema </w:t>
@@ -2184,6 +2231,7 @@
           <w:numId w:val="1"/>
         </w:numPr>
         <w:spacing w:line="360" w:lineRule="auto"/>
+        <w:jc w:val="both"/>
       </w:pPr>
       <w:r>
         <w:t xml:space="preserve">La interfaz de usuario no es editable </w:t>
@@ -2197,6 +2245,7 @@
           <w:numId w:val="1"/>
         </w:numPr>
         <w:spacing w:line="360" w:lineRule="auto"/>
+        <w:jc w:val="both"/>
       </w:pPr>
       <w:r>
         <w:t xml:space="preserve">La aplicación debe ser solo de monitoreo </w:t>
@@ -2210,6 +2259,7 @@
           <w:numId w:val="1"/>
         </w:numPr>
         <w:spacing w:line="360" w:lineRule="auto"/>
+        <w:jc w:val="both"/>
       </w:pPr>
       <w:r>
         <w:t xml:space="preserve">Debe ser de tamaño compacto </w:t>
@@ -2223,6 +2273,7 @@
           <w:numId w:val="1"/>
         </w:numPr>
         <w:spacing w:line="360" w:lineRule="auto"/>
+        <w:jc w:val="both"/>
       </w:pPr>
       <w:r>
         <w:t xml:space="preserve">Debe tener una batería autónoma </w:t>
@@ -2236,6 +2287,7 @@
           <w:numId w:val="1"/>
         </w:numPr>
         <w:spacing w:line="360" w:lineRule="auto"/>
+        <w:jc w:val="both"/>
       </w:pPr>
       <w:r>
         <w:t xml:space="preserve">Debe ser adaptable a cualquier caneca </w:t>
@@ -2249,6 +2301,7 @@
           <w:numId w:val="1"/>
         </w:numPr>
         <w:spacing w:line="360" w:lineRule="auto"/>
+        <w:jc w:val="both"/>
       </w:pPr>
       <w:r>
         <w:t xml:space="preserve">La batería debe ser de fácil acceso </w:t>
@@ -2262,6 +2315,7 @@
           <w:numId w:val="1"/>
         </w:numPr>
         <w:spacing w:line="360" w:lineRule="auto"/>
+        <w:jc w:val="both"/>
       </w:pPr>
       <w:r>
         <w:t xml:space="preserve">Debe ser resistente al líquido </w:t>
@@ -2275,6 +2329,7 @@
           <w:numId w:val="1"/>
         </w:numPr>
         <w:spacing w:line="360" w:lineRule="auto"/>
+        <w:jc w:val="both"/>
       </w:pPr>
       <w:r>
         <w:t xml:space="preserve">Debe ser fácil de enlazar con las diferentes canecas </w:t>
@@ -2288,6 +2343,7 @@
           <w:numId w:val="1"/>
         </w:numPr>
         <w:spacing w:line="360" w:lineRule="auto"/>
+        <w:jc w:val="both"/>
       </w:pPr>
       <w:r>
         <w:lastRenderedPageBreak/>
@@ -2302,6 +2358,7 @@
           <w:numId w:val="1"/>
         </w:numPr>
         <w:spacing w:line="360" w:lineRule="auto"/>
+        <w:jc w:val="both"/>
       </w:pPr>
       <w:r>
         <w:t xml:space="preserve">Se deben tener dos tipos de error (Advertencia y error) </w:t>
@@ -2315,6 +2372,7 @@
           <w:numId w:val="1"/>
         </w:numPr>
         <w:spacing w:line="360" w:lineRule="auto"/>
+        <w:jc w:val="both"/>
       </w:pPr>
       <w:r>
         <w:t xml:space="preserve">Se deben tener interfaces graficas bien formadas </w:t>
@@ -2328,6 +2386,7 @@
           <w:numId w:val="1"/>
         </w:numPr>
         <w:spacing w:line="360" w:lineRule="auto"/>
+        <w:jc w:val="both"/>
       </w:pPr>
       <w:r>
         <w:t xml:space="preserve">La aplicación debe estar en español </w:t>
@@ -2341,6 +2400,7 @@
           <w:numId w:val="1"/>
         </w:numPr>
         <w:spacing w:line="360" w:lineRule="auto"/>
+        <w:jc w:val="both"/>
       </w:pPr>
       <w:r>
         <w:t xml:space="preserve">El producto debe tener un manual de usuario </w:t>
@@ -2354,6 +2414,7 @@
           <w:numId w:val="1"/>
         </w:numPr>
         <w:spacing w:line="360" w:lineRule="auto"/>
+        <w:jc w:val="both"/>
       </w:pPr>
       <w:r>
         <w:t xml:space="preserve">Debe tener un puerto tipo C </w:t>
@@ -2367,17 +2428,10 @@
           <w:numId w:val="1"/>
         </w:numPr>
         <w:spacing w:line="360" w:lineRule="auto"/>
-      </w:pPr>
-      <w:r>
-        <w:t xml:space="preserve">Debe tener modo </w:t>
-      </w:r>
-      <w:proofErr w:type="spellStart"/>
-      <w:r>
-        <w:t>sleep</w:t>
-      </w:r>
-      <w:proofErr w:type="spellEnd"/>
-      <w:r>
-        <w:t xml:space="preserve"> (Grupo 1) </w:t>
+        <w:jc w:val="both"/>
+      </w:pPr>
+      <w:r>
+        <w:t xml:space="preserve">Debe tener modo sleep (Grupo 1) </w:t>
       </w:r>
     </w:p>
     <w:p>
@@ -2388,6 +2442,7 @@
           <w:numId w:val="1"/>
         </w:numPr>
         <w:spacing w:line="360" w:lineRule="auto"/>
+        <w:jc w:val="both"/>
       </w:pPr>
       <w:r>
         <w:t>Debe ser compatible con Alexa (Grupo 1) (No aplica)</w:t>
@@ -2401,6 +2456,7 @@
           <w:numId w:val="1"/>
         </w:numPr>
         <w:spacing w:line="360" w:lineRule="auto"/>
+        <w:jc w:val="both"/>
       </w:pPr>
       <w:r>
         <w:t xml:space="preserve">Debe tener configuración de horario de recogida de basura en la zona (Grupo 1) </w:t>
@@ -2414,6 +2470,7 @@
           <w:numId w:val="1"/>
         </w:numPr>
         <w:spacing w:line="360" w:lineRule="auto"/>
+        <w:jc w:val="both"/>
       </w:pPr>
       <w:r>
         <w:t xml:space="preserve">Debe poder medir el tamaño de la caneca (Grupo 1) </w:t>
@@ -2427,15 +2484,14 @@
           <w:numId w:val="1"/>
         </w:numPr>
         <w:spacing w:line="360" w:lineRule="auto"/>
+        <w:jc w:val="both"/>
       </w:pPr>
       <w:r>
         <w:t xml:space="preserve">Debe tener control de basura orgánica (Grupo </w:t>
       </w:r>
-      <w:proofErr w:type="gramStart"/>
-      <w:r>
-        <w:t>3)(</w:t>
-      </w:r>
-      <w:proofErr w:type="gramEnd"/>
+      <w:r>
+        <w:t>3) (</w:t>
+      </w:r>
       <w:r>
         <w:t>No aplica)</w:t>
       </w:r>
@@ -2443,56 +2499,283 @@
     <w:p>
       <w:pPr>
         <w:spacing w:line="360" w:lineRule="auto"/>
-      </w:pPr>
-    </w:p>
-    <w:p>
-      <w:pPr>
-        <w:spacing w:line="360" w:lineRule="auto"/>
-      </w:pPr>
-    </w:p>
-    <w:p>
-      <w:pPr>
-        <w:spacing w:line="360" w:lineRule="auto"/>
-      </w:pPr>
-    </w:p>
-    <w:p>
-      <w:pPr>
-        <w:spacing w:line="360" w:lineRule="auto"/>
-      </w:pPr>
-    </w:p>
-    <w:p>
-      <w:pPr>
-        <w:spacing w:line="360" w:lineRule="auto"/>
-      </w:pPr>
-    </w:p>
-    <w:p>
-      <w:pPr>
-        <w:spacing w:line="360" w:lineRule="auto"/>
-      </w:pPr>
-    </w:p>
-    <w:p>
-      <w:pPr>
-        <w:spacing w:line="360" w:lineRule="auto"/>
-      </w:pPr>
-    </w:p>
-    <w:p>
-      <w:pPr>
-        <w:spacing w:line="360" w:lineRule="auto"/>
-      </w:pPr>
-    </w:p>
-    <w:p>
-      <w:pPr>
-        <w:spacing w:line="360" w:lineRule="auto"/>
-        <w:rPr>
-          <w:b/>
-          <w:bCs/>
-        </w:rPr>
-      </w:pPr>
-      <w:r>
-        <w:rPr>
-          <w:b/>
-          <w:bCs/>
-        </w:rPr>
+        <w:jc w:val="both"/>
+        <w:rPr>
+          <w:b/>
+          <w:bCs/>
+        </w:rPr>
+      </w:pPr>
+      <w:r>
+        <w:rPr>
+          <w:b/>
+          <w:bCs/>
+        </w:rPr>
+        <w:t>Carcasa</w:t>
+      </w:r>
+    </w:p>
+    <w:p>
+      <w:pPr>
+        <w:spacing w:line="360" w:lineRule="auto"/>
+        <w:jc w:val="both"/>
+      </w:pPr>
+      <w:r>
+        <w:t xml:space="preserve">Para </w:t>
+      </w:r>
+      <w:r>
+        <w:t>la realización de la carcasa se tomo en cuenta primero el tamaño se la PCB, para posteriormente cuales eran los elementos que iba a sobresalir de ella en este caso se trataba de.</w:t>
+      </w:r>
+    </w:p>
+    <w:p>
+      <w:pPr>
+        <w:pStyle w:val="Prrafodelista"/>
+        <w:numPr>
+          <w:ilvl w:val="0"/>
+          <w:numId w:val="6"/>
+        </w:numPr>
+        <w:spacing w:line="360" w:lineRule="auto"/>
+        <w:jc w:val="both"/>
+      </w:pPr>
+      <w:r>
+        <w:t xml:space="preserve">Sensor de distancia </w:t>
+      </w:r>
+    </w:p>
+    <w:p>
+      <w:pPr>
+        <w:pStyle w:val="Prrafodelista"/>
+        <w:numPr>
+          <w:ilvl w:val="0"/>
+          <w:numId w:val="6"/>
+        </w:numPr>
+        <w:spacing w:line="360" w:lineRule="auto"/>
+        <w:jc w:val="both"/>
+      </w:pPr>
+      <w:r>
+        <w:t>Sensor de humedad y temperatura.</w:t>
+      </w:r>
+    </w:p>
+    <w:p>
+      <w:pPr>
+        <w:spacing w:line="360" w:lineRule="auto"/>
+        <w:jc w:val="both"/>
+      </w:pPr>
+    </w:p>
+    <w:p>
+      <w:pPr>
+        <w:spacing w:line="360" w:lineRule="auto"/>
+        <w:jc w:val="both"/>
+      </w:pPr>
+      <w:r>
+        <w:t>después de esto se decidió que la mejor carcasa seria una cuadrada ya que seria la forma más fácil de adaptar para todo tipo de canecas, posterior a esto se busco la forma de unir la tapa con la base llegando a la conclusión que con tornillos seria la opción más optima debido a que si se usaba una tapa que se sellara a presión se corría el riesgo que por el peso de los sensores</w:t>
+      </w:r>
+      <w:r>
+        <w:t xml:space="preserve"> de distancia</w:t>
+      </w:r>
+      <w:r>
+        <w:t xml:space="preserve"> y la batería se pudiera desunir la tapa de base</w:t>
+      </w:r>
+      <w:r>
+        <w:t>.</w:t>
+      </w:r>
+    </w:p>
+    <w:p>
+      <w:pPr>
+        <w:spacing w:line="360" w:lineRule="auto"/>
+        <w:jc w:val="both"/>
+      </w:pPr>
+    </w:p>
+    <w:p>
+      <w:pPr>
+        <w:pStyle w:val="Prrafodelista"/>
+        <w:numPr>
+          <w:ilvl w:val="0"/>
+          <w:numId w:val="1"/>
+        </w:numPr>
+        <w:spacing w:line="360" w:lineRule="auto"/>
+        <w:jc w:val="both"/>
+      </w:pPr>
+      <w:r>
+        <w:t>Carcasa antes de ser renderizada</w:t>
+      </w:r>
+    </w:p>
+    <w:p>
+      <w:pPr>
+        <w:spacing w:line="360" w:lineRule="auto"/>
+        <w:jc w:val="center"/>
+      </w:pPr>
+      <w:r>
+        <w:rPr>
+          <w:noProof/>
+        </w:rPr>
+        <w:lastRenderedPageBreak/>
+        <w:drawing>
+          <wp:inline distT="0" distB="0" distL="0" distR="0" wp14:anchorId="084A3968" wp14:editId="56D14483">
+            <wp:extent cx="3381375" cy="4468179"/>
+            <wp:effectExtent l="0" t="0" r="0" b="8890"/>
+            <wp:docPr id="1784595759" name="Imagen 1"/>
+            <wp:cNvGraphicFramePr>
+              <a:graphicFrameLocks xmlns:a="http://schemas.openxmlformats.org/drawingml/2006/main" noChangeAspect="1"/>
+            </wp:cNvGraphicFramePr>
+            <a:graphic xmlns:a="http://schemas.openxmlformats.org/drawingml/2006/main">
+              <a:graphicData uri="http://schemas.openxmlformats.org/drawingml/2006/picture">
+                <pic:pic xmlns:pic="http://schemas.openxmlformats.org/drawingml/2006/picture">
+                  <pic:nvPicPr>
+                    <pic:cNvPr id="0" name="Picture 3"/>
+                    <pic:cNvPicPr>
+                      <a:picLocks noChangeAspect="1" noChangeArrowheads="1"/>
+                    </pic:cNvPicPr>
+                  </pic:nvPicPr>
+                  <pic:blipFill>
+                    <a:blip r:embed="rId8">
+                      <a:extLst>
+                        <a:ext uri="{28A0092B-C50C-407E-A947-70E740481C1C}">
+                          <a14:useLocalDpi xmlns:a14="http://schemas.microsoft.com/office/drawing/2010/main" val="0"/>
+                        </a:ext>
+                      </a:extLst>
+                    </a:blip>
+                    <a:srcRect/>
+                    <a:stretch>
+                      <a:fillRect/>
+                    </a:stretch>
+                  </pic:blipFill>
+                  <pic:spPr bwMode="auto">
+                    <a:xfrm>
+                      <a:off x="0" y="0"/>
+                      <a:ext cx="3386096" cy="4474417"/>
+                    </a:xfrm>
+                    <a:prstGeom prst="rect">
+                      <a:avLst/>
+                    </a:prstGeom>
+                    <a:noFill/>
+                    <a:ln>
+                      <a:noFill/>
+                    </a:ln>
+                  </pic:spPr>
+                </pic:pic>
+              </a:graphicData>
+            </a:graphic>
+          </wp:inline>
+        </w:drawing>
+      </w:r>
+    </w:p>
+    <w:p>
+      <w:pPr>
+        <w:spacing w:line="360" w:lineRule="auto"/>
+        <w:jc w:val="both"/>
+      </w:pPr>
+    </w:p>
+    <w:p>
+      <w:pPr>
+        <w:pStyle w:val="Prrafodelista"/>
+        <w:numPr>
+          <w:ilvl w:val="0"/>
+          <w:numId w:val="1"/>
+        </w:numPr>
+        <w:spacing w:line="360" w:lineRule="auto"/>
+        <w:jc w:val="both"/>
+      </w:pPr>
+      <w:r>
+        <w:t>Carcasa después de ser renderizada</w:t>
+      </w:r>
+    </w:p>
+    <w:p>
+      <w:pPr>
+        <w:pStyle w:val="Prrafodelista"/>
+        <w:spacing w:line="360" w:lineRule="auto"/>
+        <w:jc w:val="center"/>
+      </w:pPr>
+      <w:r>
+        <w:rPr>
+          <w:noProof/>
+        </w:rPr>
+        <w:drawing>
+          <wp:inline distT="0" distB="0" distL="0" distR="0" wp14:anchorId="0097529E" wp14:editId="02A07C58">
+            <wp:extent cx="3981450" cy="2239648"/>
+            <wp:effectExtent l="0" t="0" r="0" b="8255"/>
+            <wp:docPr id="1129902741" name="Imagen 2" descr="Una caricatura de una persona&#10;&#10;Descripción generada automáticamente con confianza baja"/>
+            <wp:cNvGraphicFramePr>
+              <a:graphicFrameLocks xmlns:a="http://schemas.openxmlformats.org/drawingml/2006/main" noChangeAspect="1"/>
+            </wp:cNvGraphicFramePr>
+            <a:graphic xmlns:a="http://schemas.openxmlformats.org/drawingml/2006/main">
+              <a:graphicData uri="http://schemas.openxmlformats.org/drawingml/2006/picture">
+                <pic:pic xmlns:pic="http://schemas.openxmlformats.org/drawingml/2006/picture">
+                  <pic:nvPicPr>
+                    <pic:cNvPr id="1129902741" name="Imagen 2" descr="Una caricatura de una persona&#10;&#10;Descripción generada automáticamente con confianza baja"/>
+                    <pic:cNvPicPr>
+                      <a:picLocks noChangeAspect="1" noChangeArrowheads="1"/>
+                    </pic:cNvPicPr>
+                  </pic:nvPicPr>
+                  <pic:blipFill>
+                    <a:blip r:embed="rId9" cstate="print">
+                      <a:extLst>
+                        <a:ext uri="{28A0092B-C50C-407E-A947-70E740481C1C}">
+                          <a14:useLocalDpi xmlns:a14="http://schemas.microsoft.com/office/drawing/2010/main" val="0"/>
+                        </a:ext>
+                      </a:extLst>
+                    </a:blip>
+                    <a:srcRect/>
+                    <a:stretch>
+                      <a:fillRect/>
+                    </a:stretch>
+                  </pic:blipFill>
+                  <pic:spPr bwMode="auto">
+                    <a:xfrm>
+                      <a:off x="0" y="0"/>
+                      <a:ext cx="3992426" cy="2245822"/>
+                    </a:xfrm>
+                    <a:prstGeom prst="rect">
+                      <a:avLst/>
+                    </a:prstGeom>
+                    <a:noFill/>
+                    <a:ln>
+                      <a:noFill/>
+                    </a:ln>
+                  </pic:spPr>
+                </pic:pic>
+              </a:graphicData>
+            </a:graphic>
+          </wp:inline>
+        </w:drawing>
+      </w:r>
+    </w:p>
+    <w:p>
+      <w:pPr>
+        <w:spacing w:line="360" w:lineRule="auto"/>
+        <w:jc w:val="both"/>
+      </w:pPr>
+    </w:p>
+    <w:p>
+      <w:pPr>
+        <w:spacing w:line="360" w:lineRule="auto"/>
+        <w:jc w:val="both"/>
+      </w:pPr>
+      <w:r>
+        <w:t xml:space="preserve">Para el apartado del renderizado se decidió que el material de la carcasa seria de un plástico traslucido debido a que, es un material que permite ver los leds indicadores que posee la placa, además de ser un material el cual es resistente a la humedad.  </w:t>
+      </w:r>
+    </w:p>
+    <w:p>
+      <w:pPr>
+        <w:spacing w:line="360" w:lineRule="auto"/>
+      </w:pPr>
+    </w:p>
+    <w:p>
+      <w:pPr>
+        <w:spacing w:line="360" w:lineRule="auto"/>
+      </w:pPr>
+    </w:p>
+    <w:p>
+      <w:pPr>
+        <w:spacing w:line="360" w:lineRule="auto"/>
+        <w:rPr>
+          <w:b/>
+          <w:bCs/>
+        </w:rPr>
+      </w:pPr>
+      <w:r>
+        <w:rPr>
+          <w:b/>
+          <w:bCs/>
+        </w:rPr>
+        <w:lastRenderedPageBreak/>
         <w:t>Bibliografía</w:t>
       </w:r>
     </w:p>
@@ -2550,6 +2833,9 @@
       <w:pPr>
         <w:pStyle w:val="NormalWeb"/>
         <w:ind w:left="567" w:hanging="567"/>
+        <w:rPr>
+          <w:lang w:val="en-US"/>
+        </w:rPr>
       </w:pPr>
       <w:r>
         <w:rPr>
@@ -2580,21 +2866,11 @@
       <w:r>
         <w:t xml:space="preserve">. </w:t>
       </w:r>
-      <w:proofErr w:type="spellStart"/>
-      <w:r>
-        <w:t>Available</w:t>
-      </w:r>
-      <w:proofErr w:type="spellEnd"/>
-      <w:r>
-        <w:t xml:space="preserve"> at: https://www.minambiente.gov.co/asuntos-ambientales-sectorial-y-urbana/hoy-no-se-habla-de-basura-sino-de-residuos-que-son-insumos-para-productos-minambiente/ (</w:t>
-      </w:r>
-      <w:proofErr w:type="spellStart"/>
-      <w:r>
-        <w:t>Accessed</w:t>
-      </w:r>
-      <w:proofErr w:type="spellEnd"/>
-      <w:r>
-        <w:t xml:space="preserve">: March 13, 2023). </w:t>
+      <w:r>
+        <w:rPr>
+          <w:lang w:val="en-US"/>
+        </w:rPr>
+        <w:t xml:space="preserve">Available at: https://www.minambiente.gov.co/asuntos-ambientales-sectorial-y-urbana/hoy-no-se-habla-de-basura-sino-de-residuos-que-son-insumos-para-productos-minambiente/ (Accessed: March 13, 2023). </w:t>
       </w:r>
     </w:p>
     <w:p>
@@ -2695,7 +2971,6 @@
         <w:ind w:left="567" w:hanging="567"/>
       </w:pPr>
       <w:r>
-        <w:lastRenderedPageBreak/>
         <w:t xml:space="preserve">Triana, D.K.R. (2022) </w:t>
       </w:r>
       <w:r>
@@ -2767,7 +3042,7 @@
 </file>
 
 <file path=word/numbering.xml><?xml version="1.0" encoding="utf-8"?>
-<w:numbering xmlns:wpc="http://schemas.microsoft.com/office/word/2010/wordprocessingCanvas" xmlns:cx="http://schemas.microsoft.com/office/drawing/2014/chartex" xmlns:cx1="http://schemas.microsoft.com/office/drawing/2015/9/8/chartex" xmlns:cx2="http://schemas.microsoft.com/office/drawing/2015/10/21/chartex" xmlns:cx3="http://schemas.microsoft.com/office/drawing/2016/5/9/chartex" xmlns:cx4="http://schemas.microsoft.com/office/drawing/2016/5/10/chartex" xmlns:cx5="http://schemas.microsoft.com/office/drawing/2016/5/11/chartex" xmlns:cx6="http://schemas.microsoft.com/office/drawing/2016/5/12/chartex" xmlns:cx7="http://schemas.microsoft.com/office/drawing/2016/5/13/chartex" xmlns:cx8="http://schemas.microsoft.com/office/drawing/2016/5/14/chartex" xmlns:mc="http://schemas.openxmlformats.org/markup-compatibility/2006" xmlns:aink="http://schemas.microsoft.com/office/drawing/2016/ink" xmlns:am3d="http://schemas.microsoft.com/office/drawing/2017/model3d" xmlns:o="urn:schemas-microsoft-com:office:office" xmlns:oel="http://schemas.microsoft.com/office/2019/extlst" xmlns:r="http://schemas.openxmlformats.org/officeDocument/2006/relationships" xmlns:m="http://schemas.openxmlformats.org/officeDocument/2006/math" xmlns:v="urn:schemas-microsoft-com:vml" xmlns:wp14="http://schemas.microsoft.com/office/word/2010/wordprocessingDrawing" xmlns:wp="http://schemas.openxmlformats.org/drawingml/2006/wordprocessingDrawing" xmlns:w10="urn:schemas-microsoft-com:office:word" xmlns:w="http://schemas.openxmlformats.org/wordprocessingml/2006/main" xmlns:w14="http://schemas.microsoft.com/office/word/2010/wordml" xmlns:w15="http://schemas.microsoft.com/office/word/2012/wordml" xmlns:w16cex="http://schemas.microsoft.com/office/word/2018/wordml/cex" xmlns:w16cid="http://schemas.microsoft.com/office/word/2016/wordml/cid" xmlns:w16="http://schemas.microsoft.com/office/word/2018/wordml" xmlns:w16sdtdh="http://schemas.microsoft.com/office/word/2020/wordml/sdtdatahash" xmlns:w16se="http://schemas.microsoft.com/office/word/2015/wordml/symex" xmlns:wpg="http://schemas.microsoft.com/office/word/2010/wordprocessingGroup" xmlns:wpi="http://schemas.microsoft.com/office/word/2010/wordprocessingInk" xmlns:wne="http://schemas.microsoft.com/office/word/2006/wordml" xmlns:wps="http://schemas.microsoft.com/office/word/2010/wordprocessingShape" mc:Ignorable="w14 w15 w16se w16cid w16 w16cex w16sdtdh wp14">
+<w:numbering xmlns:wpc="http://schemas.microsoft.com/office/word/2010/wordprocessingCanvas" xmlns:cx="http://schemas.microsoft.com/office/drawing/2014/chartex" xmlns:cx1="http://schemas.microsoft.com/office/drawing/2015/9/8/chartex" xmlns:cx2="http://schemas.microsoft.com/office/drawing/2015/10/21/chartex" xmlns:cx3="http://schemas.microsoft.com/office/drawing/2016/5/9/chartex" xmlns:cx4="http://schemas.microsoft.com/office/drawing/2016/5/10/chartex" xmlns:cx5="http://schemas.microsoft.com/office/drawing/2016/5/11/chartex" xmlns:cx6="http://schemas.microsoft.com/office/drawing/2016/5/12/chartex" xmlns:cx7="http://schemas.microsoft.com/office/drawing/2016/5/13/chartex" xmlns:cx8="http://schemas.microsoft.com/office/drawing/2016/5/14/chartex" xmlns:mc="http://schemas.openxmlformats.org/markup-compatibility/2006" xmlns:aink="http://schemas.microsoft.com/office/drawing/2016/ink" xmlns:am3d="http://schemas.microsoft.com/office/drawing/2017/model3d" xmlns:o="urn:schemas-microsoft-com:office:office" xmlns:oel="http://schemas.microsoft.com/office/2019/extlst" xmlns:r="http://schemas.openxmlformats.org/officeDocument/2006/relationships" xmlns:m="http://schemas.openxmlformats.org/officeDocument/2006/math" xmlns:v="urn:schemas-microsoft-com:vml" xmlns:wp14="http://schemas.microsoft.com/office/word/2010/wordprocessingDrawing" xmlns:wp="http://schemas.openxmlformats.org/drawingml/2006/wordprocessingDrawing" xmlns:w10="urn:schemas-microsoft-com:office:word" xmlns:w="http://schemas.openxmlformats.org/wordprocessingml/2006/main" xmlns:w14="http://schemas.microsoft.com/office/word/2010/wordml" xmlns:w15="http://schemas.microsoft.com/office/word/2012/wordml" xmlns:w16cex="http://schemas.microsoft.com/office/word/2018/wordml/cex" xmlns:w16cid="http://schemas.microsoft.com/office/word/2016/wordml/cid" xmlns:w16="http://schemas.microsoft.com/office/word/2018/wordml" xmlns:w16du="http://schemas.microsoft.com/office/word/2023/wordml/word16du" xmlns:w16sdtdh="http://schemas.microsoft.com/office/word/2020/wordml/sdtdatahash" xmlns:w16se="http://schemas.microsoft.com/office/word/2015/wordml/symex" xmlns:wpg="http://schemas.microsoft.com/office/word/2010/wordprocessingGroup" xmlns:wpi="http://schemas.microsoft.com/office/word/2010/wordprocessingInk" xmlns:wne="http://schemas.microsoft.com/office/word/2006/wordml" xmlns:wps="http://schemas.microsoft.com/office/word/2010/wordprocessingShape" mc:Ignorable="w14 w15 w16se w16cid w16 w16cex w16sdtdh wp14">
   <w:abstractNum w:abstractNumId="0" w15:restartNumberingAfterBreak="0">
     <w:nsid w:val="0B9452B7"/>
     <w:multiLevelType w:val="hybridMultilevel"/>
@@ -2881,6 +3156,95 @@
     </w:lvl>
   </w:abstractNum>
   <w:abstractNum w:abstractNumId="1" w15:restartNumberingAfterBreak="0">
+    <w:nsid w:val="1B1F30BB"/>
+    <w:multiLevelType w:val="hybridMultilevel"/>
+    <w:tmpl w:val="FB1E49F6"/>
+    <w:lvl w:ilvl="0" w:tplc="240A000F">
+      <w:start w:val="1"/>
+      <w:numFmt w:val="decimal"/>
+      <w:lvlText w:val="%1."/>
+      <w:lvlJc w:val="left"/>
+      <w:pPr>
+        <w:ind w:left="720" w:hanging="360"/>
+      </w:pPr>
+      <w:rPr>
+        <w:rFonts w:hint="default"/>
+      </w:rPr>
+    </w:lvl>
+    <w:lvl w:ilvl="1" w:tplc="240A0019" w:tentative="1">
+      <w:start w:val="1"/>
+      <w:numFmt w:val="lowerLetter"/>
+      <w:lvlText w:val="%2."/>
+      <w:lvlJc w:val="left"/>
+      <w:pPr>
+        <w:ind w:left="1440" w:hanging="360"/>
+      </w:pPr>
+    </w:lvl>
+    <w:lvl w:ilvl="2" w:tplc="240A001B" w:tentative="1">
+      <w:start w:val="1"/>
+      <w:numFmt w:val="lowerRoman"/>
+      <w:lvlText w:val="%3."/>
+      <w:lvlJc w:val="right"/>
+      <w:pPr>
+        <w:ind w:left="2160" w:hanging="180"/>
+      </w:pPr>
+    </w:lvl>
+    <w:lvl w:ilvl="3" w:tplc="240A000F" w:tentative="1">
+      <w:start w:val="1"/>
+      <w:numFmt w:val="decimal"/>
+      <w:lvlText w:val="%4."/>
+      <w:lvlJc w:val="left"/>
+      <w:pPr>
+        <w:ind w:left="2880" w:hanging="360"/>
+      </w:pPr>
+    </w:lvl>
+    <w:lvl w:ilvl="4" w:tplc="240A0019" w:tentative="1">
+      <w:start w:val="1"/>
+      <w:numFmt w:val="lowerLetter"/>
+      <w:lvlText w:val="%5."/>
+      <w:lvlJc w:val="left"/>
+      <w:pPr>
+        <w:ind w:left="3600" w:hanging="360"/>
+      </w:pPr>
+    </w:lvl>
+    <w:lvl w:ilvl="5" w:tplc="240A001B" w:tentative="1">
+      <w:start w:val="1"/>
+      <w:numFmt w:val="lowerRoman"/>
+      <w:lvlText w:val="%6."/>
+      <w:lvlJc w:val="right"/>
+      <w:pPr>
+        <w:ind w:left="4320" w:hanging="180"/>
+      </w:pPr>
+    </w:lvl>
+    <w:lvl w:ilvl="6" w:tplc="240A000F" w:tentative="1">
+      <w:start w:val="1"/>
+      <w:numFmt w:val="decimal"/>
+      <w:lvlText w:val="%7."/>
+      <w:lvlJc w:val="left"/>
+      <w:pPr>
+        <w:ind w:left="5040" w:hanging="360"/>
+      </w:pPr>
+    </w:lvl>
+    <w:lvl w:ilvl="7" w:tplc="240A0019" w:tentative="1">
+      <w:start w:val="1"/>
+      <w:numFmt w:val="lowerLetter"/>
+      <w:lvlText w:val="%8."/>
+      <w:lvlJc w:val="left"/>
+      <w:pPr>
+        <w:ind w:left="5760" w:hanging="360"/>
+      </w:pPr>
+    </w:lvl>
+    <w:lvl w:ilvl="8" w:tplc="240A001B" w:tentative="1">
+      <w:start w:val="1"/>
+      <w:numFmt w:val="lowerRoman"/>
+      <w:lvlText w:val="%9."/>
+      <w:lvlJc w:val="right"/>
+      <w:pPr>
+        <w:ind w:left="6480" w:hanging="180"/>
+      </w:pPr>
+    </w:lvl>
+  </w:abstractNum>
+  <w:abstractNum w:abstractNumId="2" w15:restartNumberingAfterBreak="0">
     <w:nsid w:val="2C2E0D24"/>
     <w:multiLevelType w:val="multilevel"/>
     <w:tmpl w:val="A3B256F2"/>
@@ -2993,7 +3357,7 @@
       </w:rPr>
     </w:lvl>
   </w:abstractNum>
-  <w:abstractNum w:abstractNumId="2" w15:restartNumberingAfterBreak="0">
+  <w:abstractNum w:abstractNumId="3" w15:restartNumberingAfterBreak="0">
     <w:nsid w:val="2CD75DAC"/>
     <w:multiLevelType w:val="multilevel"/>
     <w:tmpl w:val="CBE6C432"/>
@@ -3106,7 +3470,7 @@
       </w:rPr>
     </w:lvl>
   </w:abstractNum>
-  <w:abstractNum w:abstractNumId="3" w15:restartNumberingAfterBreak="0">
+  <w:abstractNum w:abstractNumId="4" w15:restartNumberingAfterBreak="0">
     <w:nsid w:val="47CE63B3"/>
     <w:multiLevelType w:val="hybridMultilevel"/>
     <w:tmpl w:val="2C8E9C44"/>
@@ -3192,7 +3556,7 @@
       </w:pPr>
     </w:lvl>
   </w:abstractNum>
-  <w:abstractNum w:abstractNumId="4" w15:restartNumberingAfterBreak="0">
+  <w:abstractNum w:abstractNumId="5" w15:restartNumberingAfterBreak="0">
     <w:nsid w:val="6864013F"/>
     <w:multiLevelType w:val="multilevel"/>
     <w:tmpl w:val="EF402296"/>
@@ -3305,17 +3669,106 @@
       </w:rPr>
     </w:lvl>
   </w:abstractNum>
+  <w:abstractNum w:abstractNumId="6" w15:restartNumberingAfterBreak="0">
+    <w:nsid w:val="7F023DF5"/>
+    <w:multiLevelType w:val="hybridMultilevel"/>
+    <w:tmpl w:val="F6B40D94"/>
+    <w:lvl w:ilvl="0" w:tplc="240A000F">
+      <w:start w:val="1"/>
+      <w:numFmt w:val="decimal"/>
+      <w:lvlText w:val="%1."/>
+      <w:lvlJc w:val="left"/>
+      <w:pPr>
+        <w:ind w:left="720" w:hanging="360"/>
+      </w:pPr>
+      <w:rPr>
+        <w:rFonts w:hint="default"/>
+      </w:rPr>
+    </w:lvl>
+    <w:lvl w:ilvl="1" w:tplc="240A0019" w:tentative="1">
+      <w:start w:val="1"/>
+      <w:numFmt w:val="lowerLetter"/>
+      <w:lvlText w:val="%2."/>
+      <w:lvlJc w:val="left"/>
+      <w:pPr>
+        <w:ind w:left="1440" w:hanging="360"/>
+      </w:pPr>
+    </w:lvl>
+    <w:lvl w:ilvl="2" w:tplc="240A001B" w:tentative="1">
+      <w:start w:val="1"/>
+      <w:numFmt w:val="lowerRoman"/>
+      <w:lvlText w:val="%3."/>
+      <w:lvlJc w:val="right"/>
+      <w:pPr>
+        <w:ind w:left="2160" w:hanging="180"/>
+      </w:pPr>
+    </w:lvl>
+    <w:lvl w:ilvl="3" w:tplc="240A000F" w:tentative="1">
+      <w:start w:val="1"/>
+      <w:numFmt w:val="decimal"/>
+      <w:lvlText w:val="%4."/>
+      <w:lvlJc w:val="left"/>
+      <w:pPr>
+        <w:ind w:left="2880" w:hanging="360"/>
+      </w:pPr>
+    </w:lvl>
+    <w:lvl w:ilvl="4" w:tplc="240A0019" w:tentative="1">
+      <w:start w:val="1"/>
+      <w:numFmt w:val="lowerLetter"/>
+      <w:lvlText w:val="%5."/>
+      <w:lvlJc w:val="left"/>
+      <w:pPr>
+        <w:ind w:left="3600" w:hanging="360"/>
+      </w:pPr>
+    </w:lvl>
+    <w:lvl w:ilvl="5" w:tplc="240A001B" w:tentative="1">
+      <w:start w:val="1"/>
+      <w:numFmt w:val="lowerRoman"/>
+      <w:lvlText w:val="%6."/>
+      <w:lvlJc w:val="right"/>
+      <w:pPr>
+        <w:ind w:left="4320" w:hanging="180"/>
+      </w:pPr>
+    </w:lvl>
+    <w:lvl w:ilvl="6" w:tplc="240A000F" w:tentative="1">
+      <w:start w:val="1"/>
+      <w:numFmt w:val="decimal"/>
+      <w:lvlText w:val="%7."/>
+      <w:lvlJc w:val="left"/>
+      <w:pPr>
+        <w:ind w:left="5040" w:hanging="360"/>
+      </w:pPr>
+    </w:lvl>
+    <w:lvl w:ilvl="7" w:tplc="240A0019" w:tentative="1">
+      <w:start w:val="1"/>
+      <w:numFmt w:val="lowerLetter"/>
+      <w:lvlText w:val="%8."/>
+      <w:lvlJc w:val="left"/>
+      <w:pPr>
+        <w:ind w:left="5760" w:hanging="360"/>
+      </w:pPr>
+    </w:lvl>
+    <w:lvl w:ilvl="8" w:tplc="240A001B" w:tentative="1">
+      <w:start w:val="1"/>
+      <w:numFmt w:val="lowerRoman"/>
+      <w:lvlText w:val="%9."/>
+      <w:lvlJc w:val="right"/>
+      <w:pPr>
+        <w:ind w:left="6480" w:hanging="180"/>
+      </w:pPr>
+    </w:lvl>
+  </w:abstractNum>
   <w:num w:numId="1" w16cid:durableId="1825319918">
-    <w:abstractNumId w:val="1"/>
+    <w:abstractNumId w:val="2"/>
   </w:num>
   <w:num w:numId="2" w16cid:durableId="1478690725">
-    <w:abstractNumId w:val="4"/>
+    <w:abstractNumId w:val="5"/>
   </w:num>
   <w:num w:numId="3" w16cid:durableId="2133669404">
     <w:abstractNumId w:val="0"/>
   </w:num>
   <w:num w:numId="4" w16cid:durableId="698509528">
-    <w:abstractNumId w:val="3"/>
+    <w:abstractNumId w:val="4"/>
     <w:lvlOverride w:ilvl="0">
       <w:startOverride w:val="1"/>
     </w:lvlOverride>
@@ -3345,7 +3798,7 @@
     </w:lvlOverride>
   </w:num>
   <w:num w:numId="5" w16cid:durableId="1927377584">
-    <w:abstractNumId w:val="2"/>
+    <w:abstractNumId w:val="3"/>
     <w:lvlOverride w:ilvl="0">
       <w:startOverride w:val="2"/>
     </w:lvlOverride>
@@ -3373,6 +3826,12 @@
     <w:lvlOverride w:ilvl="8">
       <w:startOverride w:val="1"/>
     </w:lvlOverride>
+  </w:num>
+  <w:num w:numId="6" w16cid:durableId="1424260577">
+    <w:abstractNumId w:val="1"/>
+  </w:num>
+  <w:num w:numId="7" w16cid:durableId="813983743">
+    <w:abstractNumId w:val="6"/>
   </w:num>
 </w:numbering>
 </file>

</xml_diff>